<commit_message>
add final docs from template
</commit_message>
<xml_diff>
--- a/N736Homework03_AnswerKey.docx
+++ b/N736Homework03_AnswerKey.docx
@@ -1,6 +1,6 @@
 
 <file path=word/document.xml><?xml version="1.0" encoding="utf-8"?>
-<w:document xmlns:wpc="http://schemas.microsoft.com/office/word/2010/wordprocessingCanvas" xmlns:mc="http://schemas.openxmlformats.org/markup-compatibility/2006" xmlns:o="urn:schemas-microsoft-com:office:office" xmlns:r="http://schemas.openxmlformats.org/officeDocument/2006/relationships" xmlns:m="http://schemas.openxmlformats.org/officeDocument/2006/math" xmlns:v="urn:schemas-microsoft-com:vml" xmlns:wp14="http://schemas.microsoft.com/office/word/2010/wordprocessingDrawing" xmlns:wp="http://schemas.openxmlformats.org/drawingml/2006/wordprocessingDrawing" xmlns:w10="urn:schemas-microsoft-com:office:word" xmlns:w="http://schemas.openxmlformats.org/wordprocessingml/2006/main" xmlns:w14="http://schemas.microsoft.com/office/word/2010/wordml" xmlns:w15="http://schemas.microsoft.com/office/word/2012/wordml" xmlns:wpg="http://schemas.microsoft.com/office/word/2010/wordprocessingGroup" xmlns:wpi="http://schemas.microsoft.com/office/word/2010/wordprocessingInk" xmlns:wne="http://schemas.microsoft.com/office/word/2006/wordml" xmlns:wps="http://schemas.microsoft.com/office/word/2010/wordprocessingShape" mc:Ignorable="w14 w15 wp14">
+<w:document xmlns:wpc="http://schemas.microsoft.com/office/word/2010/wordprocessingCanvas" xmlns:cx="http://schemas.microsoft.com/office/drawing/2014/chartex" xmlns:cx1="http://schemas.microsoft.com/office/drawing/2015/9/8/chartex" xmlns:mc="http://schemas.openxmlformats.org/markup-compatibility/2006" xmlns:o="urn:schemas-microsoft-com:office:office" xmlns:r="http://schemas.openxmlformats.org/officeDocument/2006/relationships" xmlns:m="http://schemas.openxmlformats.org/officeDocument/2006/math" xmlns:v="urn:schemas-microsoft-com:vml" xmlns:wp14="http://schemas.microsoft.com/office/word/2010/wordprocessingDrawing" xmlns:wp="http://schemas.openxmlformats.org/drawingml/2006/wordprocessingDrawing" xmlns:w10="urn:schemas-microsoft-com:office:word" xmlns:w="http://schemas.openxmlformats.org/wordprocessingml/2006/main" xmlns:w14="http://schemas.microsoft.com/office/word/2010/wordml" xmlns:w15="http://schemas.microsoft.com/office/word/2012/wordml" xmlns:w16se="http://schemas.microsoft.com/office/word/2015/wordml/symex" xmlns:wpg="http://schemas.microsoft.com/office/word/2010/wordprocessingGroup" xmlns:wpi="http://schemas.microsoft.com/office/word/2010/wordprocessingInk" xmlns:wne="http://schemas.microsoft.com/office/word/2006/wordml" xmlns:wps="http://schemas.microsoft.com/office/word/2010/wordprocessingShape" mc:Ignorable="w14 w15 w16se wp14">
   <w:body>
     <w:p>
       <w:pPr>
@@ -44,8 +44,10 @@
         <w:jc w:val="center"/>
       </w:pPr>
       <w:r>
-        <w:t>Dated 10/30/2017</w:t>
-      </w:r>
+        <w:t>Last updated 10/29/2018</w:t>
+      </w:r>
+      <w:bookmarkStart w:id="0" w:name="_GoBack"/>
+      <w:bookmarkEnd w:id="0"/>
     </w:p>
     <w:p>
       <w:pPr>
@@ -126,18 +128,16 @@
       </w:r>
       <w:proofErr w:type="spellEnd"/>
       <w:r>
-        <w:t xml:space="preserve"> of 16 with average scores of 32.9 (+/- 12.5). Comparison statistics run between the 2 </w:t>
+        <w:t xml:space="preserve"> of 16 with average scores of 32.9 (+/- 12.5). Comparison statistics run between the </w:t>
       </w:r>
       <w:proofErr w:type="gramStart"/>
       <w:r>
-        <w:t>groups</w:t>
+        <w:t>2</w:t>
       </w:r>
       <w:proofErr w:type="gramEnd"/>
       <w:r>
-        <w:t xml:space="preserve"> usual care and the HELP clinic did not show any significant differences between the 2 groups at baseline, indicating that the two groups were similar on their demographics, risk questions and other baseline assessments.</w:t>
-      </w:r>
-      <w:bookmarkStart w:id="0" w:name="_GoBack"/>
-      <w:bookmarkEnd w:id="0"/>
+        <w:t xml:space="preserve"> groups usual care and the HELP clinic did not show any significant differences between the 2 groups at baseline, indicating that the two groups were similar on their demographics, risk questions and other baseline assessments.</w:t>
+      </w:r>
     </w:p>
     <w:p/>
     <w:p>
@@ -1747,13 +1747,7 @@
               <w:t>2</w:t>
             </w:r>
             <w:r>
-              <w:t>(3</w:t>
-            </w:r>
-            <w:r>
-              <w:t>)=</w:t>
-            </w:r>
-            <w:r>
-              <w:t>1.066</w:t>
+              <w:t>(3)=1.066</w:t>
             </w:r>
           </w:p>
         </w:tc>
@@ -2218,13 +2212,7 @@
         <w:t>1</w:t>
       </w:r>
       <w:r>
-        <w:t>239 subjects have missing data for “</w:t>
-      </w:r>
-      <w:r>
-        <w:t>Number of times in detox</w:t>
-      </w:r>
-      <w:r>
-        <w:t xml:space="preserve"> </w:t>
+        <w:t xml:space="preserve">239 subjects have missing data for “Number of times in detox </w:t>
       </w:r>
       <w:proofErr w:type="gramStart"/>
       <w:r>
@@ -2326,7 +2314,7 @@
 </file>
 
 <file path=word/numbering.xml><?xml version="1.0" encoding="utf-8"?>
-<w:numbering xmlns:wpc="http://schemas.microsoft.com/office/word/2010/wordprocessingCanvas" xmlns:mc="http://schemas.openxmlformats.org/markup-compatibility/2006" xmlns:o="urn:schemas-microsoft-com:office:office" xmlns:r="http://schemas.openxmlformats.org/officeDocument/2006/relationships" xmlns:m="http://schemas.openxmlformats.org/officeDocument/2006/math" xmlns:v="urn:schemas-microsoft-com:vml" xmlns:wp14="http://schemas.microsoft.com/office/word/2010/wordprocessingDrawing" xmlns:wp="http://schemas.openxmlformats.org/drawingml/2006/wordprocessingDrawing" xmlns:w10="urn:schemas-microsoft-com:office:word" xmlns:w="http://schemas.openxmlformats.org/wordprocessingml/2006/main" xmlns:w14="http://schemas.microsoft.com/office/word/2010/wordml" xmlns:w15="http://schemas.microsoft.com/office/word/2012/wordml" xmlns:wpg="http://schemas.microsoft.com/office/word/2010/wordprocessingGroup" xmlns:wpi="http://schemas.microsoft.com/office/word/2010/wordprocessingInk" xmlns:wne="http://schemas.microsoft.com/office/word/2006/wordml" xmlns:wps="http://schemas.microsoft.com/office/word/2010/wordprocessingShape" mc:Ignorable="w14 w15 wp14">
+<w:numbering xmlns:wpc="http://schemas.microsoft.com/office/word/2010/wordprocessingCanvas" xmlns:cx="http://schemas.microsoft.com/office/drawing/2014/chartex" xmlns:cx1="http://schemas.microsoft.com/office/drawing/2015/9/8/chartex" xmlns:mc="http://schemas.openxmlformats.org/markup-compatibility/2006" xmlns:o="urn:schemas-microsoft-com:office:office" xmlns:r="http://schemas.openxmlformats.org/officeDocument/2006/relationships" xmlns:m="http://schemas.openxmlformats.org/officeDocument/2006/math" xmlns:v="urn:schemas-microsoft-com:vml" xmlns:wp14="http://schemas.microsoft.com/office/word/2010/wordprocessingDrawing" xmlns:wp="http://schemas.openxmlformats.org/drawingml/2006/wordprocessingDrawing" xmlns:w10="urn:schemas-microsoft-com:office:word" xmlns:w="http://schemas.openxmlformats.org/wordprocessingml/2006/main" xmlns:w14="http://schemas.microsoft.com/office/word/2010/wordml" xmlns:w15="http://schemas.microsoft.com/office/word/2012/wordml" xmlns:w16se="http://schemas.microsoft.com/office/word/2015/wordml/symex" xmlns:wpg="http://schemas.microsoft.com/office/word/2010/wordprocessingGroup" xmlns:wpi="http://schemas.microsoft.com/office/word/2010/wordprocessingInk" xmlns:wne="http://schemas.microsoft.com/office/word/2006/wordml" xmlns:wps="http://schemas.microsoft.com/office/word/2010/wordprocessingShape" mc:Ignorable="w14 w15 w16se wp14">
   <w:abstractNum w:abstractNumId="0" w15:restartNumberingAfterBreak="0">
     <w:nsid w:val="2EDA1951"/>
     <w:multiLevelType w:val="hybridMultilevel"/>
@@ -2563,7 +2551,7 @@
 </file>
 
 <file path=word/styles.xml><?xml version="1.0" encoding="utf-8"?>
-<w:styles xmlns:mc="http://schemas.openxmlformats.org/markup-compatibility/2006" xmlns:r="http://schemas.openxmlformats.org/officeDocument/2006/relationships" xmlns:w="http://schemas.openxmlformats.org/wordprocessingml/2006/main" xmlns:w14="http://schemas.microsoft.com/office/word/2010/wordml" xmlns:w15="http://schemas.microsoft.com/office/word/2012/wordml" mc:Ignorable="w14 w15">
+<w:styles xmlns:mc="http://schemas.openxmlformats.org/markup-compatibility/2006" xmlns:r="http://schemas.openxmlformats.org/officeDocument/2006/relationships" xmlns:w="http://schemas.openxmlformats.org/wordprocessingml/2006/main" xmlns:w14="http://schemas.microsoft.com/office/word/2010/wordml" xmlns:w15="http://schemas.microsoft.com/office/word/2012/wordml" xmlns:w16se="http://schemas.microsoft.com/office/word/2015/wordml/symex" mc:Ignorable="w14 w15 w16se">
   <w:docDefaults>
     <w:rPrDefault>
       <w:rPr>

</xml_diff>